<commit_message>
Modification affichage et ajout de la classe emoloye
</commit_message>
<xml_diff>
--- a/Travail restant TP3.docx
+++ b/Travail restant TP3.docx
@@ -282,8 +282,6 @@
               </w:rPr>
               <w:t>Message</w:t>
             </w:r>
-            <w:bookmarkStart w:id="0" w:name="_GoBack"/>
-            <w:bookmarkEnd w:id="0"/>
           </w:p>
         </w:tc>
         <w:tc>
@@ -294,6 +292,9 @@
             <w:pPr>
               <w:jc w:val="center"/>
             </w:pPr>
+            <w:r>
+              <w:t>X</w:t>
+            </w:r>
           </w:p>
         </w:tc>
         <w:tc>
@@ -304,6 +305,9 @@
             <w:pPr>
               <w:jc w:val="center"/>
             </w:pPr>
+            <w:r>
+              <w:t>X</w:t>
+            </w:r>
           </w:p>
         </w:tc>
       </w:tr>
@@ -341,6 +345,9 @@
             <w:pPr>
               <w:jc w:val="center"/>
             </w:pPr>
+            <w:r>
+              <w:t>X</w:t>
+            </w:r>
           </w:p>
         </w:tc>
         <w:tc>
@@ -351,6 +358,9 @@
             <w:pPr>
               <w:jc w:val="center"/>
             </w:pPr>
+            <w:r>
+              <w:t>X</w:t>
+            </w:r>
           </w:p>
         </w:tc>
       </w:tr>
@@ -359,7 +369,11 @@
           <w:tcPr>
             <w:tcW w:w="7792" w:type="dxa"/>
           </w:tcPr>
-          <w:p/>
+          <w:p>
+            <w:r>
+              <w:t>Créer un mécanisme de négociation et son affichage</w:t>
+            </w:r>
+          </w:p>
         </w:tc>
         <w:tc>
           <w:tcPr>
@@ -369,6 +383,9 @@
             <w:pPr>
               <w:jc w:val="center"/>
             </w:pPr>
+            <w:r>
+              <w:t>X</w:t>
+            </w:r>
           </w:p>
         </w:tc>
         <w:tc>
@@ -379,6 +396,9 @@
             <w:pPr>
               <w:jc w:val="center"/>
             </w:pPr>
+            <w:r>
+              <w:t>X</w:t>
+            </w:r>
           </w:p>
         </w:tc>
       </w:tr>
@@ -387,7 +407,11 @@
           <w:tcPr>
             <w:tcW w:w="7792" w:type="dxa"/>
           </w:tcPr>
-          <w:p/>
+          <w:p>
+            <w:r>
+              <w:t>Permettre de rejeter une offre si le temps est écoulé</w:t>
+            </w:r>
+          </w:p>
         </w:tc>
         <w:tc>
           <w:tcPr>
@@ -397,6 +421,9 @@
             <w:pPr>
               <w:jc w:val="center"/>
             </w:pPr>
+            <w:r>
+              <w:t>X</w:t>
+            </w:r>
           </w:p>
         </w:tc>
         <w:tc>
@@ -407,6 +434,9 @@
             <w:pPr>
               <w:jc w:val="center"/>
             </w:pPr>
+            <w:r>
+              <w:t>X</w:t>
+            </w:r>
           </w:p>
         </w:tc>
       </w:tr>
@@ -415,7 +445,17 @@
           <w:tcPr>
             <w:tcW w:w="7792" w:type="dxa"/>
           </w:tcPr>
-          <w:p/>
+          <w:p>
+            <w:r>
+              <w:t>Faire l’échange du joueur une fois la négociation terminée</w:t>
+            </w:r>
+            <w:r>
+              <w:rPr>
+                <w:rStyle w:val="Appelnotedebasdep"/>
+              </w:rPr>
+              <w:footnoteReference w:id="1"/>
+            </w:r>
+          </w:p>
         </w:tc>
         <w:tc>
           <w:tcPr>
@@ -425,6 +465,9 @@
             <w:pPr>
               <w:jc w:val="center"/>
             </w:pPr>
+            <w:r>
+              <w:t>X</w:t>
+            </w:r>
           </w:p>
         </w:tc>
         <w:tc>
@@ -435,6 +478,9 @@
             <w:pPr>
               <w:jc w:val="center"/>
             </w:pPr>
+            <w:r>
+              <w:t>X</w:t>
+            </w:r>
           </w:p>
         </w:tc>
       </w:tr>
@@ -443,7 +489,11 @@
           <w:tcPr>
             <w:tcW w:w="7792" w:type="dxa"/>
           </w:tcPr>
-          <w:p/>
+          <w:p>
+            <w:r>
+              <w:t>Créer un héritage multiple n’importe où (pas besoin d’être utile)</w:t>
+            </w:r>
+          </w:p>
         </w:tc>
         <w:tc>
           <w:tcPr>
@@ -471,7 +521,11 @@
           <w:tcPr>
             <w:tcW w:w="7792" w:type="dxa"/>
           </w:tcPr>
-          <w:p/>
+          <w:p>
+            <w:r>
+              <w:t>Créer un patron de fonction quelque part</w:t>
+            </w:r>
+          </w:p>
         </w:tc>
         <w:tc>
           <w:tcPr>
@@ -499,7 +553,11 @@
           <w:tcPr>
             <w:tcW w:w="7792" w:type="dxa"/>
           </w:tcPr>
-          <w:p/>
+          <w:p>
+            <w:r>
+              <w:t>Créer des fichiers contenant les joueurs et clubs</w:t>
+            </w:r>
+          </w:p>
         </w:tc>
         <w:tc>
           <w:tcPr>
@@ -527,287 +585,11 @@
           <w:tcPr>
             <w:tcW w:w="7792" w:type="dxa"/>
           </w:tcPr>
-          <w:p/>
-        </w:tc>
-        <w:tc>
-          <w:tcPr>
-            <w:tcW w:w="425" w:type="dxa"/>
-          </w:tcPr>
-          <w:p>
-            <w:pPr>
-              <w:jc w:val="center"/>
-            </w:pPr>
-          </w:p>
-        </w:tc>
-        <w:tc>
-          <w:tcPr>
-            <w:tcW w:w="413" w:type="dxa"/>
-          </w:tcPr>
-          <w:p>
-            <w:pPr>
-              <w:jc w:val="center"/>
-            </w:pPr>
-          </w:p>
-        </w:tc>
-      </w:tr>
-      <w:tr>
-        <w:tc>
-          <w:tcPr>
-            <w:tcW w:w="7792" w:type="dxa"/>
-          </w:tcPr>
-          <w:p/>
-        </w:tc>
-        <w:tc>
-          <w:tcPr>
-            <w:tcW w:w="425" w:type="dxa"/>
-          </w:tcPr>
-          <w:p>
-            <w:pPr>
-              <w:jc w:val="center"/>
-            </w:pPr>
-          </w:p>
-        </w:tc>
-        <w:tc>
-          <w:tcPr>
-            <w:tcW w:w="413" w:type="dxa"/>
-          </w:tcPr>
-          <w:p>
-            <w:pPr>
-              <w:jc w:val="center"/>
-            </w:pPr>
-          </w:p>
-        </w:tc>
-      </w:tr>
-      <w:tr>
-        <w:tc>
-          <w:tcPr>
-            <w:tcW w:w="7792" w:type="dxa"/>
-          </w:tcPr>
-          <w:p/>
-        </w:tc>
-        <w:tc>
-          <w:tcPr>
-            <w:tcW w:w="425" w:type="dxa"/>
-          </w:tcPr>
-          <w:p>
-            <w:pPr>
-              <w:jc w:val="center"/>
-            </w:pPr>
-          </w:p>
-        </w:tc>
-        <w:tc>
-          <w:tcPr>
-            <w:tcW w:w="413" w:type="dxa"/>
-          </w:tcPr>
-          <w:p>
-            <w:pPr>
-              <w:jc w:val="center"/>
-            </w:pPr>
-          </w:p>
-        </w:tc>
-      </w:tr>
-      <w:tr>
-        <w:tc>
-          <w:tcPr>
-            <w:tcW w:w="7792" w:type="dxa"/>
-          </w:tcPr>
-          <w:p/>
-        </w:tc>
-        <w:tc>
-          <w:tcPr>
-            <w:tcW w:w="425" w:type="dxa"/>
-          </w:tcPr>
-          <w:p>
-            <w:pPr>
-              <w:jc w:val="center"/>
-            </w:pPr>
-          </w:p>
-        </w:tc>
-        <w:tc>
-          <w:tcPr>
-            <w:tcW w:w="413" w:type="dxa"/>
-          </w:tcPr>
-          <w:p>
-            <w:pPr>
-              <w:jc w:val="center"/>
-            </w:pPr>
-          </w:p>
-        </w:tc>
-      </w:tr>
-      <w:tr>
-        <w:tc>
-          <w:tcPr>
-            <w:tcW w:w="7792" w:type="dxa"/>
-          </w:tcPr>
-          <w:p/>
-        </w:tc>
-        <w:tc>
-          <w:tcPr>
-            <w:tcW w:w="425" w:type="dxa"/>
-          </w:tcPr>
-          <w:p>
-            <w:pPr>
-              <w:jc w:val="center"/>
-            </w:pPr>
-          </w:p>
-        </w:tc>
-        <w:tc>
-          <w:tcPr>
-            <w:tcW w:w="413" w:type="dxa"/>
-          </w:tcPr>
-          <w:p>
-            <w:pPr>
-              <w:jc w:val="center"/>
-            </w:pPr>
-          </w:p>
-        </w:tc>
-      </w:tr>
-      <w:tr>
-        <w:tc>
-          <w:tcPr>
-            <w:tcW w:w="7792" w:type="dxa"/>
-          </w:tcPr>
-          <w:p/>
-        </w:tc>
-        <w:tc>
-          <w:tcPr>
-            <w:tcW w:w="425" w:type="dxa"/>
-          </w:tcPr>
-          <w:p>
-            <w:pPr>
-              <w:jc w:val="center"/>
-            </w:pPr>
-          </w:p>
-        </w:tc>
-        <w:tc>
-          <w:tcPr>
-            <w:tcW w:w="413" w:type="dxa"/>
-          </w:tcPr>
-          <w:p>
-            <w:pPr>
-              <w:jc w:val="center"/>
-            </w:pPr>
-          </w:p>
-        </w:tc>
-      </w:tr>
-      <w:tr>
-        <w:tc>
-          <w:tcPr>
-            <w:tcW w:w="7792" w:type="dxa"/>
-          </w:tcPr>
-          <w:p/>
-        </w:tc>
-        <w:tc>
-          <w:tcPr>
-            <w:tcW w:w="425" w:type="dxa"/>
-          </w:tcPr>
-          <w:p>
-            <w:pPr>
-              <w:jc w:val="center"/>
-            </w:pPr>
-          </w:p>
-        </w:tc>
-        <w:tc>
-          <w:tcPr>
-            <w:tcW w:w="413" w:type="dxa"/>
-          </w:tcPr>
-          <w:p>
-            <w:pPr>
-              <w:jc w:val="center"/>
-            </w:pPr>
-          </w:p>
-        </w:tc>
-      </w:tr>
-      <w:tr>
-        <w:tc>
-          <w:tcPr>
-            <w:tcW w:w="7792" w:type="dxa"/>
-          </w:tcPr>
-          <w:p/>
-        </w:tc>
-        <w:tc>
-          <w:tcPr>
-            <w:tcW w:w="425" w:type="dxa"/>
-          </w:tcPr>
-          <w:p>
-            <w:pPr>
-              <w:jc w:val="center"/>
-            </w:pPr>
-          </w:p>
-        </w:tc>
-        <w:tc>
-          <w:tcPr>
-            <w:tcW w:w="413" w:type="dxa"/>
-          </w:tcPr>
-          <w:p>
-            <w:pPr>
-              <w:jc w:val="center"/>
-            </w:pPr>
-          </w:p>
-        </w:tc>
-      </w:tr>
-      <w:tr>
-        <w:tc>
-          <w:tcPr>
-            <w:tcW w:w="7792" w:type="dxa"/>
-          </w:tcPr>
-          <w:p/>
-        </w:tc>
-        <w:tc>
-          <w:tcPr>
-            <w:tcW w:w="425" w:type="dxa"/>
-          </w:tcPr>
-          <w:p>
-            <w:pPr>
-              <w:jc w:val="center"/>
-            </w:pPr>
-          </w:p>
-        </w:tc>
-        <w:tc>
-          <w:tcPr>
-            <w:tcW w:w="413" w:type="dxa"/>
-          </w:tcPr>
-          <w:p>
-            <w:pPr>
-              <w:jc w:val="center"/>
-            </w:pPr>
-          </w:p>
-        </w:tc>
-      </w:tr>
-      <w:tr>
-        <w:tc>
-          <w:tcPr>
-            <w:tcW w:w="7792" w:type="dxa"/>
-          </w:tcPr>
-          <w:p/>
-        </w:tc>
-        <w:tc>
-          <w:tcPr>
-            <w:tcW w:w="425" w:type="dxa"/>
-          </w:tcPr>
-          <w:p>
-            <w:pPr>
-              <w:jc w:val="center"/>
-            </w:pPr>
-          </w:p>
-        </w:tc>
-        <w:tc>
-          <w:tcPr>
-            <w:tcW w:w="413" w:type="dxa"/>
-          </w:tcPr>
-          <w:p>
-            <w:pPr>
-              <w:jc w:val="center"/>
-            </w:pPr>
-          </w:p>
-        </w:tc>
-      </w:tr>
-      <w:tr>
-        <w:tc>
-          <w:tcPr>
-            <w:tcW w:w="7792" w:type="dxa"/>
-          </w:tcPr>
-          <w:p/>
+          <w:p>
+            <w:r>
+              <w:t>Ajouter des fonctions non demandées pour des points bonus</w:t>
+            </w:r>
+          </w:p>
         </w:tc>
         <w:tc>
           <w:tcPr>
@@ -888,6 +670,24 @@
       <w:r>
         <w:continuationSeparator/>
       </w:r>
+    </w:p>
+  </w:footnote>
+  <w:footnote w:id="1">
+    <w:p>
+      <w:pPr>
+        <w:pStyle w:val="Notedebasdepage"/>
+      </w:pPr>
+      <w:r>
+        <w:rPr>
+          <w:rStyle w:val="Appelnotedebasdep"/>
+        </w:rPr>
+        <w:footnoteRef/>
+      </w:r>
+      <w:r>
+        <w:t xml:space="preserve"> Le montant n’est pas correct par contre dans l’échange</w:t>
+      </w:r>
+      <w:bookmarkStart w:id="0" w:name="_GoBack"/>
+      <w:bookmarkEnd w:id="0"/>
     </w:p>
   </w:footnote>
 </w:footnotes>
@@ -1525,6 +1325,7 @@
     <w:lsdException w:name="HTML Sample" w:semiHidden="1" w:unhideWhenUsed="1"/>
     <w:lsdException w:name="HTML Typewriter" w:semiHidden="1" w:unhideWhenUsed="1"/>
     <w:lsdException w:name="HTML Variable" w:semiHidden="1" w:unhideWhenUsed="1"/>
+    <w:lsdException w:name="Normal Table" w:semiHidden="1" w:unhideWhenUsed="1"/>
     <w:lsdException w:name="annotation subject" w:semiHidden="1" w:unhideWhenUsed="1"/>
     <w:lsdException w:name="No List" w:semiHidden="1" w:unhideWhenUsed="1"/>
     <w:lsdException w:name="Outline List 1" w:semiHidden="1" w:unhideWhenUsed="1"/>
@@ -1571,8 +1372,10 @@
     <w:lsdException w:name="Table Subtle 2" w:semiHidden="1" w:unhideWhenUsed="1"/>
     <w:lsdException w:name="Table Web 1" w:semiHidden="1" w:unhideWhenUsed="1"/>
     <w:lsdException w:name="Table Web 2" w:semiHidden="1" w:unhideWhenUsed="1"/>
+    <w:lsdException w:name="Table Web 3" w:semiHidden="1" w:unhideWhenUsed="1"/>
     <w:lsdException w:name="Balloon Text" w:semiHidden="1" w:unhideWhenUsed="1"/>
     <w:lsdException w:name="Table Grid" w:uiPriority="39"/>
+    <w:lsdException w:name="Table Theme" w:semiHidden="1" w:unhideWhenUsed="1"/>
     <w:lsdException w:name="Placeholder Text" w:semiHidden="1"/>
     <w:lsdException w:name="No Spacing" w:uiPriority="1" w:qFormat="1"/>
     <w:lsdException w:name="Light Shading" w:uiPriority="60"/>
@@ -2242,7 +2045,7 @@
 </file>
 
 <file path=customXml/itemProps1.xml><?xml version="1.0" encoding="utf-8"?>
-<ds:datastoreItem xmlns:ds="http://schemas.openxmlformats.org/officeDocument/2006/customXml" ds:itemID="{FCD3800C-1C57-4A5D-BBB9-AFE16B8BB5A4}">
+<ds:datastoreItem xmlns:ds="http://schemas.openxmlformats.org/officeDocument/2006/customXml" ds:itemID="{6035722D-6ECB-40B3-8370-DFF3190217A6}">
   <ds:schemaRefs>
     <ds:schemaRef ds:uri="http://schemas.openxmlformats.org/officeDocument/2006/bibliography"/>
   </ds:schemaRefs>

</xml_diff>